<commit_message>
hw 6, first part
</commit_message>
<xml_diff>
--- a/Sean Bruce_Homework for Ch 6.docx
+++ b/Sean Bruce_Homework for Ch 6.docx
@@ -17,6 +17,27 @@
     </w:p>
     <w:p>
       <w:r>
+        <w:t>This doesn’t mean:</w:t>
+      </w:r>
+    </w:p>
+    <w:p>
+      <w:r>
+        <w:t>John was married by a priest; Mary was married by a priest.</w:t>
+      </w:r>
+    </w:p>
+    <w:p>
+      <w:r>
+        <w:t>It means</w:t>
+      </w:r>
+    </w:p>
+    <w:p>
+      <w:r>
+        <w:t xml:space="preserve">John and Mary were married to each other by the priest. </w:t>
+      </w:r>
+    </w:p>
+    <w:p/>
+    <w:p>
+      <w:r>
         <w:t>2.  Fred had pie and ice cream for dessert.</w:t>
       </w:r>
     </w:p>
@@ -27,6 +48,51 @@
     </w:p>
     <w:p>
       <w:r>
+        <w:t>Fred had not just pie, but also ice cream for dessert.</w:t>
+      </w:r>
+    </w:p>
+    <w:p>
+      <w:r>
+        <w:t>()</w:t>
+      </w:r>
+      <w:r>
+        <w:t>Pie for dessert</w:t>
+      </w:r>
+    </w:p>
+    <w:p>
+      <w:pPr>
+        <w:rPr>
+          <w:u w:val="single"/>
+        </w:rPr>
+      </w:pPr>
+      <w:r>
+        <w:t>()</w:t>
+      </w:r>
+      <w:r>
+        <w:rPr>
+          <w:u w:val="single"/>
+        </w:rPr>
+        <w:t>Ice cream for dessert</w:t>
+      </w:r>
+    </w:p>
+    <w:p>
+      <w:r>
+        <w:t>()</w:t>
+      </w:r>
+      <w:r>
+        <w:rPr>
+          <w:rFonts w:ascii="Cambria Math" w:hAnsi="Cambria Math" w:hint="eastAsia"/>
+          <w:lang w:eastAsia="ja-JP"/>
+        </w:rPr>
+        <w:t>∴</w:t>
+      </w:r>
+      <w:r>
+        <w:t>Fred had ice cream dessert</w:t>
+      </w:r>
+    </w:p>
+    <w:p/>
+    <w:p>
+      <w:r>
         <w:t>3.  The winning presidential candidate rarely loses both New York</w:t>
       </w:r>
       <w:r>
@@ -38,12 +104,76 @@
     </w:p>
     <w:p>
       <w:r>
+        <w:t>Non-p</w:t>
+      </w:r>
+      <w:r>
+        <w:t>ropositional</w:t>
+      </w:r>
+    </w:p>
+    <w:p>
+      <w:r>
+        <w:t>According to this, a winning candidate does not have to win both NY and Cali to win the election. But most do.</w:t>
+      </w:r>
+    </w:p>
+    <w:p/>
+    <w:p>
+      <w:r>
+        <w:t>4.  Susan got married and had a child.</w:t>
+      </w:r>
+    </w:p>
+    <w:p>
+      <w:r>
         <w:t>Propositional</w:t>
       </w:r>
     </w:p>
     <w:p>
       <w:r>
-        <w:t>4.  Susan got married and had a child.</w:t>
+        <w:t>Susan both had a child and got married.</w:t>
+      </w:r>
+    </w:p>
+    <w:p>
+      <w:r>
+        <w:t>()</w:t>
+      </w:r>
+      <w:r>
+        <w:t>Had a child</w:t>
+      </w:r>
+    </w:p>
+    <w:p>
+      <w:pPr>
+        <w:rPr>
+          <w:u w:val="single"/>
+        </w:rPr>
+      </w:pPr>
+      <w:r>
+        <w:t>()</w:t>
+      </w:r>
+      <w:r>
+        <w:rPr>
+          <w:u w:val="single"/>
+        </w:rPr>
+        <w:t>Got married</w:t>
+      </w:r>
+    </w:p>
+    <w:p>
+      <w:r>
+        <w:t>()</w:t>
+      </w:r>
+      <w:r>
+        <w:rPr>
+          <w:rFonts w:ascii="Cambria Math" w:hAnsi="Cambria Math" w:hint="eastAsia"/>
+          <w:lang w:eastAsia="ja-JP"/>
+        </w:rPr>
+        <w:t>∴</w:t>
+      </w:r>
+      <w:r>
+        <w:t>Had a child and got married</w:t>
+      </w:r>
+    </w:p>
+    <w:p/>
+    <w:p>
+      <w:r>
+        <w:t>5.  Jane speaks both French and English.</w:t>
       </w:r>
     </w:p>
     <w:p>
@@ -53,32 +183,134 @@
     </w:p>
     <w:p>
       <w:r>
-        <w:t>5.  Jane speaks both French and English.</w:t>
+        <w:t>This is stating that Jane speaks two languages, French and English.</w:t>
+      </w:r>
+    </w:p>
+    <w:p/>
+    <w:p>
+      <w:r>
+        <w:t>6.  Someone who speaks both French and English is bilingual.</w:t>
+      </w:r>
+    </w:p>
+    <w:p>
+      <w:r>
+        <w:t>Non-p</w:t>
+      </w:r>
+      <w:r>
+        <w:t>ropositional</w:t>
+      </w:r>
+    </w:p>
+    <w:p>
+      <w:pPr>
+        <w:rPr>
+          <w:strike/>
+        </w:rPr>
+      </w:pPr>
+      <w:r>
+        <w:rPr>
+          <w:strike/>
+        </w:rPr>
+        <w:t>() Speaks French = bilingual</w:t>
+      </w:r>
+    </w:p>
+    <w:p>
+      <w:pPr>
+        <w:rPr>
+          <w:strike/>
+          <w:u w:val="single"/>
+        </w:rPr>
+      </w:pPr>
+      <w:r>
+        <w:rPr>
+          <w:strike/>
+          <w:u w:val="single"/>
+        </w:rPr>
+        <w:t>() Speaks English = bilingual</w:t>
+      </w:r>
+    </w:p>
+    <w:p>
+      <w:r>
+        <w:rPr>
+          <w:rFonts w:ascii="Cambria Math" w:hAnsi="Cambria Math" w:hint="eastAsia"/>
+          <w:lang w:eastAsia="ja-JP"/>
+        </w:rPr>
+        <w:t>∴</w:t>
+      </w:r>
+      <w:r>
+        <w:t>() Speaks French + English = bilingual</w:t>
+      </w:r>
+    </w:p>
+    <w:p>
+      <w:pPr>
+        <w:rPr>
+          <w:rFonts w:ascii="Cambria Math" w:hAnsi="Cambria Math" w:hint="eastAsia"/>
+          <w:lang w:eastAsia="ja-JP"/>
+        </w:rPr>
+      </w:pPr>
+    </w:p>
+    <w:p>
+      <w:r>
+        <w:t>7.  Ken and Naomi are two of my best friends.</w:t>
       </w:r>
     </w:p>
     <w:p>
       <w:r>
         <w:t>Propositional</w:t>
       </w:r>
+    </w:p>
+    <w:p>
+      <w:r>
+        <w:t xml:space="preserve">Ken is my best friend and Naomi is my best </w:t>
+      </w:r>
+      <w:r>
+        <w:t>friend,</w:t>
+      </w:r>
+      <w:r>
+        <w:t xml:space="preserve"> so they are both my best friend</w:t>
+      </w:r>
+    </w:p>
+    <w:p>
+      <w:r>
+        <w:t>() Ken = a best friend</w:t>
+      </w:r>
+    </w:p>
+    <w:p>
+      <w:pPr>
+        <w:rPr>
+          <w:u w:val="single"/>
+        </w:rPr>
+      </w:pPr>
+      <w:r>
+        <w:rPr>
+          <w:u w:val="single"/>
+        </w:rPr>
+        <w:t>() Naomi = a best friend</w:t>
+      </w:r>
+    </w:p>
+    <w:p>
+      <w:r>
+        <w:rPr>
+          <w:rFonts w:ascii="Cambria Math" w:hAnsi="Cambria Math" w:hint="eastAsia"/>
+          <w:lang w:eastAsia="ja-JP"/>
+        </w:rPr>
+        <w:t>∴</w:t>
+      </w:r>
+      <w:r>
+        <w:t>() Ken and Nao</w:t>
+      </w:r>
+      <w:r>
+        <w:t>mi are two of my best friends</w:t>
+      </w:r>
+    </w:p>
+    <w:p/>
+    <w:p>
+      <w:r>
+        <w:t>8.  Miranda and Nick cooked dinner.</w:t>
+      </w:r>
+    </w:p>
+    <w:p>
       <w:bookmarkStart w:id="0" w:name="_GoBack"/>
       <w:bookmarkEnd w:id="0"/>
-    </w:p>
-    <w:p>
-      <w:r>
-        <w:t>6.  Someone who speaks both French and English is bilingual.</w:t>
-      </w:r>
-    </w:p>
-    <w:p/>
-    <w:p>
-      <w:r>
-        <w:t>7.  Ken and Naomi are two of my best friends.</w:t>
-      </w:r>
-    </w:p>
-    <w:p/>
-    <w:p>
-      <w:r>
-        <w:t>8.  Miranda and Nick cooked dinner.</w:t>
-      </w:r>
     </w:p>
     <w:p/>
     <w:p>
@@ -261,7 +493,7 @@
       </w:pPr>
     </w:pPrDefault>
   </w:docDefaults>
-  <w:latentStyles w:defLockedState="0" w:defUIPriority="99" w:defSemiHidden="0" w:defUnhideWhenUsed="0" w:defQFormat="0" w:count="375">
+  <w:latentStyles w:defLockedState="0" w:defUIPriority="99" w:defSemiHidden="0" w:defUnhideWhenUsed="0" w:defQFormat="0" w:count="376">
     <w:lsdException w:name="Normal" w:uiPriority="0" w:qFormat="1"/>
     <w:lsdException w:name="heading 1" w:uiPriority="9" w:qFormat="1"/>
     <w:lsdException w:name="heading 2" w:semiHidden="1" w:uiPriority="9" w:unhideWhenUsed="1" w:qFormat="1"/>
@@ -367,7 +599,6 @@
     <w:lsdException w:name="HTML Sample" w:semiHidden="1" w:unhideWhenUsed="1"/>
     <w:lsdException w:name="HTML Typewriter" w:semiHidden="1" w:unhideWhenUsed="1"/>
     <w:lsdException w:name="HTML Variable" w:semiHidden="1" w:unhideWhenUsed="1"/>
-    <w:lsdException w:name="Normal Table" w:semiHidden="1" w:unhideWhenUsed="1"/>
     <w:lsdException w:name="annotation subject" w:semiHidden="1" w:unhideWhenUsed="1"/>
     <w:lsdException w:name="No List" w:semiHidden="1" w:unhideWhenUsed="1"/>
     <w:lsdException w:name="Outline List 1" w:semiHidden="1" w:unhideWhenUsed="1"/>
@@ -414,10 +645,8 @@
     <w:lsdException w:name="Table Subtle 2" w:semiHidden="1" w:unhideWhenUsed="1"/>
     <w:lsdException w:name="Table Web 1" w:semiHidden="1" w:unhideWhenUsed="1"/>
     <w:lsdException w:name="Table Web 2" w:semiHidden="1" w:unhideWhenUsed="1"/>
-    <w:lsdException w:name="Table Web 3" w:semiHidden="1" w:unhideWhenUsed="1"/>
     <w:lsdException w:name="Balloon Text" w:semiHidden="1" w:unhideWhenUsed="1"/>
     <w:lsdException w:name="Table Grid" w:uiPriority="39"/>
-    <w:lsdException w:name="Table Theme" w:semiHidden="1" w:unhideWhenUsed="1"/>
     <w:lsdException w:name="Placeholder Text" w:semiHidden="1"/>
     <w:lsdException w:name="No Spacing" w:uiPriority="1" w:qFormat="1"/>
     <w:lsdException w:name="Light Shading" w:uiPriority="60"/>
@@ -637,6 +866,7 @@
     <w:lsdException w:name="Smart Hyperlink" w:semiHidden="1" w:unhideWhenUsed="1"/>
     <w:lsdException w:name="Hashtag" w:semiHidden="1" w:unhideWhenUsed="1"/>
     <w:lsdException w:name="Unresolved Mention" w:semiHidden="1" w:unhideWhenUsed="1"/>
+    <w:lsdException w:name="Smart Link" w:semiHidden="1" w:unhideWhenUsed="1"/>
   </w:latentStyles>
   <w:style w:type="paragraph" w:default="1" w:styleId="Normal">
     <w:name w:val="Normal"/>

</xml_diff>